<commit_message>
modificação no caderno de pi
</commit_message>
<xml_diff>
--- a/documentos/Bibliografia.docx
+++ b/documentos/Bibliografia.docx
@@ -65,12 +65,37 @@
           <w:t>https://www.anetjf.com.br/simular-economia/</w:t>
         </w:r>
       </w:hyperlink>
+    </w:p>
+    <w:p>
+      <w:hyperlink r:id="rId8" w:history="1">
+        <w:r>
+          <w:rPr>
+            <w:rStyle w:val="Hyperlink"/>
+          </w:rPr>
+          <w:t>https://exame.abril.com.br/economia/energia-passa-a-ser-2a-maior-despesa-de-supermercados/</w:t>
+        </w:r>
+      </w:hyperlink>
+    </w:p>
+    <w:p>
+      <w:pPr>
+        <w:rPr>
+          <w:u w:val="single"/>
+        </w:rPr>
+      </w:pPr>
+      <w:hyperlink r:id="rId9" w:history="1">
+        <w:r>
+          <w:rPr>
+            <w:rStyle w:val="Hyperlink"/>
+          </w:rPr>
+          <w:t>https://www.soliens.com.br/blog/energia-solar/ganhar-dinheiro-com-energia-solar/</w:t>
+        </w:r>
+      </w:hyperlink>
+    </w:p>
+    <w:p/>
+    <w:p>
       <w:bookmarkStart w:id="0" w:name="_GoBack"/>
       <w:bookmarkEnd w:id="0"/>
     </w:p>
-    <w:p/>
-    <w:p/>
-    <w:p/>
     <w:p/>
     <w:p/>
     <w:sectPr>

</xml_diff>